<commit_message>
Att Ata, backlog, doc
</commit_message>
<xml_diff>
--- a/Documentação/Documentação_Grupo10.docx
+++ b/Documentação/Documentação_Grupo10.docx
@@ -1,6 +1,6 @@
 
 <file path=word/document.xml><?xml version="1.0" encoding="utf-8"?>
-<w:document xmlns:wpc="http://schemas.microsoft.com/office/word/2010/wordprocessingCanvas" xmlns:cx="http://schemas.microsoft.com/office/drawing/2014/chartex" xmlns:cx1="http://schemas.microsoft.com/office/drawing/2015/9/8/chartex" xmlns:cx2="http://schemas.microsoft.com/office/drawing/2015/10/21/chartex" xmlns:cx3="http://schemas.microsoft.com/office/drawing/2016/5/9/chartex" xmlns:cx4="http://schemas.microsoft.com/office/drawing/2016/5/10/chartex" xmlns:cx5="http://schemas.microsoft.com/office/drawing/2016/5/11/chartex" xmlns:cx6="http://schemas.microsoft.com/office/drawing/2016/5/12/chartex" xmlns:cx7="http://schemas.microsoft.com/office/drawing/2016/5/13/chartex" xmlns:cx8="http://schemas.microsoft.com/office/drawing/2016/5/14/chartex" xmlns:mc="http://schemas.openxmlformats.org/markup-compatibility/2006" xmlns:aink="http://schemas.microsoft.com/office/drawing/2016/ink" xmlns:am3d="http://schemas.microsoft.com/office/drawing/2017/model3d" xmlns:o="urn:schemas-microsoft-com:office:office" xmlns:oel="http://schemas.microsoft.com/office/2019/extlst" xmlns:r="http://schemas.openxmlformats.org/officeDocument/2006/relationships" xmlns:m="http://schemas.openxmlformats.org/officeDocument/2006/math" xmlns:v="urn:schemas-microsoft-com:vml" xmlns:wp14="http://schemas.microsoft.com/office/word/2010/wordprocessingDrawing" xmlns:wp="http://schemas.openxmlformats.org/drawingml/2006/wordprocessingDrawing" xmlns:w10="urn:schemas-microsoft-com:office:word" xmlns:w="http://schemas.openxmlformats.org/wordprocessingml/2006/main" xmlns:w14="http://schemas.microsoft.com/office/word/2010/wordml" xmlns:w15="http://schemas.microsoft.com/office/word/2012/wordml" xmlns:w16cex="http://schemas.microsoft.com/office/word/2018/wordml/cex" xmlns:w16cid="http://schemas.microsoft.com/office/word/2016/wordml/cid" xmlns:w16="http://schemas.microsoft.com/office/word/2018/wordml" xmlns:w16sdtdh="http://schemas.microsoft.com/office/word/2020/wordml/sdtdatahash" xmlns:w16se="http://schemas.microsoft.com/office/word/2015/wordml/symex" xmlns:wpg="http://schemas.microsoft.com/office/word/2010/wordprocessingGroup" xmlns:wpi="http://schemas.microsoft.com/office/word/2010/wordprocessingInk" xmlns:wne="http://schemas.microsoft.com/office/word/2006/wordml" xmlns:wps="http://schemas.microsoft.com/office/word/2010/wordprocessingShape" mc:Ignorable="w14 w15 w16se w16cid w16 w16cex w16sdtdh wp14">
+<w:document xmlns:wpc="http://schemas.microsoft.com/office/word/2010/wordprocessingCanvas" xmlns:cx="http://schemas.microsoft.com/office/drawing/2014/chartex" xmlns:cx1="http://schemas.microsoft.com/office/drawing/2015/9/8/chartex" xmlns:cx2="http://schemas.microsoft.com/office/drawing/2015/10/21/chartex" xmlns:cx3="http://schemas.microsoft.com/office/drawing/2016/5/9/chartex" xmlns:cx4="http://schemas.microsoft.com/office/drawing/2016/5/10/chartex" xmlns:cx5="http://schemas.microsoft.com/office/drawing/2016/5/11/chartex" xmlns:cx6="http://schemas.microsoft.com/office/drawing/2016/5/12/chartex" xmlns:cx7="http://schemas.microsoft.com/office/drawing/2016/5/13/chartex" xmlns:cx8="http://schemas.microsoft.com/office/drawing/2016/5/14/chartex" xmlns:mc="http://schemas.openxmlformats.org/markup-compatibility/2006" xmlns:aink="http://schemas.microsoft.com/office/drawing/2016/ink" xmlns:am3d="http://schemas.microsoft.com/office/drawing/2017/model3d" xmlns:o="urn:schemas-microsoft-com:office:office" xmlns:oel="http://schemas.microsoft.com/office/2019/extlst" xmlns:r="http://schemas.openxmlformats.org/officeDocument/2006/relationships" xmlns:m="http://schemas.openxmlformats.org/officeDocument/2006/math" xmlns:v="urn:schemas-microsoft-com:vml" xmlns:wp14="http://schemas.microsoft.com/office/word/2010/wordprocessingDrawing" xmlns:wp="http://schemas.openxmlformats.org/drawingml/2006/wordprocessingDrawing" xmlns:w10="urn:schemas-microsoft-com:office:word" xmlns:w="http://schemas.openxmlformats.org/wordprocessingml/2006/main" xmlns:w14="http://schemas.microsoft.com/office/word/2010/wordml" xmlns:w15="http://schemas.microsoft.com/office/word/2012/wordml" xmlns:w16cex="http://schemas.microsoft.com/office/word/2018/wordml/cex" xmlns:w16cid="http://schemas.microsoft.com/office/word/2016/wordml/cid" xmlns:w16="http://schemas.microsoft.com/office/word/2018/wordml" xmlns:w16du="http://schemas.microsoft.com/office/word/2023/wordml/word16du" xmlns:w16sdtdh="http://schemas.microsoft.com/office/word/2020/wordml/sdtdatahash" xmlns:w16se="http://schemas.microsoft.com/office/word/2015/wordml/symex" xmlns:wpg="http://schemas.microsoft.com/office/word/2010/wordprocessingGroup" xmlns:wpi="http://schemas.microsoft.com/office/word/2010/wordprocessingInk" xmlns:wne="http://schemas.microsoft.com/office/word/2006/wordml" xmlns:wps="http://schemas.microsoft.com/office/word/2010/wordprocessingShape" mc:Ignorable="w14 w15 w16se w16cid w16 w16cex w16sdtdh w16du wp14">
   <w:body>
     <w:p>
       <w:pPr>
@@ -1160,7 +1160,19 @@
         <w:rPr>
           <w:rFonts w:ascii="Arial" w:hAnsi="Arial" w:cs="Arial"/>
         </w:rPr>
-        <w:t xml:space="preserve"> disponível no tanque, auxiliando-o a decidir o momento ideal para o reabastecimento do diesel. Essas informações serão apresentadas de forma intuitiva em uma dashboard, garantindo que o cliente possa otimizar o uso dos recursos armazenados, evitando tanto o desperdício quanto a falta de insumos.</w:t>
+        <w:t xml:space="preserve"> disponível no tanque, auxiliando-o a decidir o momento ideal para o reabastecimento do diese</w:t>
+      </w:r>
+      <w:r>
+        <w:rPr>
+          <w:rFonts w:ascii="Arial" w:hAnsi="Arial" w:cs="Arial"/>
+        </w:rPr>
+        <w:t>l</w:t>
+      </w:r>
+      <w:r>
+        <w:rPr>
+          <w:rFonts w:ascii="Arial" w:hAnsi="Arial" w:cs="Arial"/>
+        </w:rPr>
+        <w:t>.</w:t>
       </w:r>
     </w:p>
     <w:p>
@@ -1171,6 +1183,60 @@
           <w:rFonts w:ascii="Arial" w:hAnsi="Arial" w:cs="Arial"/>
         </w:rPr>
       </w:pPr>
+      <w:r>
+        <w:rPr>
+          <w:rFonts w:ascii="Arial" w:hAnsi="Arial" w:cs="Arial"/>
+        </w:rPr>
+        <w:t xml:space="preserve">Por meio das dashboards também iremos informar o cliente caso o nível de combustível no tanque chegue abaixo de um limite estipulado por ele, assim enviando um alerta para que seja feita uma tomada de decisão na hora. </w:t>
+      </w:r>
+      <w:r>
+        <w:rPr>
+          <w:rFonts w:ascii="Arial" w:hAnsi="Arial" w:cs="Arial"/>
+        </w:rPr>
+        <w:t xml:space="preserve">Essas informações serão apresentadas de forma intuitiva </w:t>
+      </w:r>
+      <w:r>
+        <w:rPr>
+          <w:rFonts w:ascii="Arial" w:hAnsi="Arial" w:cs="Arial"/>
+        </w:rPr>
+        <w:t xml:space="preserve">na </w:t>
+      </w:r>
+      <w:r>
+        <w:rPr>
+          <w:rFonts w:ascii="Arial" w:hAnsi="Arial" w:cs="Arial"/>
+        </w:rPr>
+        <w:t>dashboard</w:t>
+      </w:r>
+      <w:r>
+        <w:rPr>
+          <w:rFonts w:ascii="Arial" w:hAnsi="Arial" w:cs="Arial"/>
+        </w:rPr>
+        <w:t xml:space="preserve">, garantindo que o cliente possa otimizar o uso dos recursos armazenados, evitando </w:t>
+      </w:r>
+      <w:r>
+        <w:rPr>
+          <w:rFonts w:ascii="Arial" w:hAnsi="Arial" w:cs="Arial"/>
+        </w:rPr>
+        <w:t>um desperdício de combustível</w:t>
+      </w:r>
+      <w:r>
+        <w:rPr>
+          <w:rFonts w:ascii="Arial" w:hAnsi="Arial" w:cs="Arial"/>
+        </w:rPr>
+        <w:t xml:space="preserve"> e paralisações inesperadas</w:t>
+      </w:r>
+      <w:r>
+        <w:rPr>
+          <w:rFonts w:ascii="Arial" w:hAnsi="Arial" w:cs="Arial"/>
+        </w:rPr>
+        <w:t>.</w:t>
+      </w:r>
+      <w:r>
+        <w:rPr>
+          <w:rFonts w:ascii="Arial" w:hAnsi="Arial" w:cs="Arial"/>
+        </w:rPr>
+        <w:t xml:space="preserve"> Tendo como base alguns valores de operações de colheita uma parada nas operações em um dia pode variar entre R$7.500 a R$25.000 reais de prejuízo dependendo da escala de produção, com nosso monitoramento será possível prevenir essas perdas e ter uma gestão mais sustentável e eficiente.</w:t>
+      </w:r>
     </w:p>
     <w:p>
       <w:pPr>
@@ -1180,15 +1246,12 @@
           <w:rFonts w:ascii="Arial" w:hAnsi="Arial" w:cs="Arial"/>
         </w:rPr>
       </w:pPr>
-    </w:p>
-    <w:p>
-      <w:pPr>
-        <w:spacing w:line="360" w:lineRule="auto"/>
-        <w:jc w:val="both"/>
-        <w:rPr>
-          <w:rFonts w:ascii="Arial" w:hAnsi="Arial" w:cs="Arial"/>
-        </w:rPr>
-      </w:pPr>
+      <w:r>
+        <w:rPr>
+          <w:rFonts w:ascii="Arial" w:hAnsi="Arial" w:cs="Arial"/>
+        </w:rPr>
+        <w:t xml:space="preserve"> </w:t>
+      </w:r>
     </w:p>
     <w:p>
       <w:pPr>
@@ -1291,26 +1354,6 @@
     </w:p>
     <w:p>
       <w:pPr>
-        <w:spacing w:line="360" w:lineRule="auto"/>
-        <w:ind w:firstLine="0"/>
-        <w:jc w:val="both"/>
-        <w:rPr>
-          <w:rFonts w:ascii="Arial" w:hAnsi="Arial" w:cs="Arial"/>
-        </w:rPr>
-      </w:pPr>
-    </w:p>
-    <w:p>
-      <w:pPr>
-        <w:spacing w:line="360" w:lineRule="auto"/>
-        <w:ind w:firstLine="0"/>
-        <w:jc w:val="both"/>
-        <w:rPr>
-          <w:rFonts w:ascii="Arial" w:hAnsi="Arial" w:cs="Arial"/>
-        </w:rPr>
-      </w:pPr>
-    </w:p>
-    <w:p>
-      <w:pPr>
         <w:pStyle w:val="PargrafodaLista"/>
         <w:numPr>
           <w:ilvl w:val="0"/>
@@ -1335,7 +1378,6 @@
           <w:sz w:val="28"/>
           <w:szCs w:val="28"/>
         </w:rPr>
-        <w:lastRenderedPageBreak/>
         <w:t>E</w:t>
       </w:r>
       <w:r>
@@ -1853,6 +1895,7 @@
           <w:b/>
           <w:bCs/>
         </w:rPr>
+        <w:lastRenderedPageBreak/>
         <w:t>Cadastro:</w:t>
       </w:r>
       <w:r>
@@ -1879,7 +1922,6 @@
           <w:b/>
           <w:bCs/>
         </w:rPr>
-        <w:lastRenderedPageBreak/>
         <w:t>Recuperação de senha:</w:t>
       </w:r>
       <w:r>
@@ -2832,6 +2874,7 @@
           <w:b/>
           <w:bCs/>
         </w:rPr>
+        <w:lastRenderedPageBreak/>
         <w:t>Equipamentos:</w:t>
       </w:r>
       <w:r>
@@ -2915,7 +2958,6 @@
           <w:sz w:val="28"/>
           <w:szCs w:val="28"/>
         </w:rPr>
-        <w:lastRenderedPageBreak/>
         <w:t xml:space="preserve">4.6 </w:t>
       </w:r>
       <w:r>
@@ -3661,7 +3703,7 @@
 </file>
 
 <file path=word/endnotes.xml><?xml version="1.0" encoding="utf-8"?>
-<w:endnotes xmlns:wpc="http://schemas.microsoft.com/office/word/2010/wordprocessingCanvas" xmlns:cx="http://schemas.microsoft.com/office/drawing/2014/chartex" xmlns:cx1="http://schemas.microsoft.com/office/drawing/2015/9/8/chartex" xmlns:cx2="http://schemas.microsoft.com/office/drawing/2015/10/21/chartex" xmlns:cx3="http://schemas.microsoft.com/office/drawing/2016/5/9/chartex" xmlns:cx4="http://schemas.microsoft.com/office/drawing/2016/5/10/chartex" xmlns:cx5="http://schemas.microsoft.com/office/drawing/2016/5/11/chartex" xmlns:cx6="http://schemas.microsoft.com/office/drawing/2016/5/12/chartex" xmlns:cx7="http://schemas.microsoft.com/office/drawing/2016/5/13/chartex" xmlns:cx8="http://schemas.microsoft.com/office/drawing/2016/5/14/chartex" xmlns:mc="http://schemas.openxmlformats.org/markup-compatibility/2006" xmlns:aink="http://schemas.microsoft.com/office/drawing/2016/ink" xmlns:am3d="http://schemas.microsoft.com/office/drawing/2017/model3d" xmlns:o="urn:schemas-microsoft-com:office:office" xmlns:oel="http://schemas.microsoft.com/office/2019/extlst" xmlns:r="http://schemas.openxmlformats.org/officeDocument/2006/relationships" xmlns:m="http://schemas.openxmlformats.org/officeDocument/2006/math" xmlns:v="urn:schemas-microsoft-com:vml" xmlns:wp14="http://schemas.microsoft.com/office/word/2010/wordprocessingDrawing" xmlns:wp="http://schemas.openxmlformats.org/drawingml/2006/wordprocessingDrawing" xmlns:w10="urn:schemas-microsoft-com:office:word" xmlns:w="http://schemas.openxmlformats.org/wordprocessingml/2006/main" xmlns:w14="http://schemas.microsoft.com/office/word/2010/wordml" xmlns:w15="http://schemas.microsoft.com/office/word/2012/wordml" xmlns:w16cex="http://schemas.microsoft.com/office/word/2018/wordml/cex" xmlns:w16cid="http://schemas.microsoft.com/office/word/2016/wordml/cid" xmlns:w16="http://schemas.microsoft.com/office/word/2018/wordml" xmlns:w16sdtdh="http://schemas.microsoft.com/office/word/2020/wordml/sdtdatahash" xmlns:w16se="http://schemas.microsoft.com/office/word/2015/wordml/symex" xmlns:wpg="http://schemas.microsoft.com/office/word/2010/wordprocessingGroup" xmlns:wpi="http://schemas.microsoft.com/office/word/2010/wordprocessingInk" xmlns:wne="http://schemas.microsoft.com/office/word/2006/wordml" xmlns:wps="http://schemas.microsoft.com/office/word/2010/wordprocessingShape" mc:Ignorable="w14 w15 w16se w16cid w16 w16cex w16sdtdh wp14">
+<w:endnotes xmlns:wpc="http://schemas.microsoft.com/office/word/2010/wordprocessingCanvas" xmlns:cx="http://schemas.microsoft.com/office/drawing/2014/chartex" xmlns:cx1="http://schemas.microsoft.com/office/drawing/2015/9/8/chartex" xmlns:cx2="http://schemas.microsoft.com/office/drawing/2015/10/21/chartex" xmlns:cx3="http://schemas.microsoft.com/office/drawing/2016/5/9/chartex" xmlns:cx4="http://schemas.microsoft.com/office/drawing/2016/5/10/chartex" xmlns:cx5="http://schemas.microsoft.com/office/drawing/2016/5/11/chartex" xmlns:cx6="http://schemas.microsoft.com/office/drawing/2016/5/12/chartex" xmlns:cx7="http://schemas.microsoft.com/office/drawing/2016/5/13/chartex" xmlns:cx8="http://schemas.microsoft.com/office/drawing/2016/5/14/chartex" xmlns:mc="http://schemas.openxmlformats.org/markup-compatibility/2006" xmlns:aink="http://schemas.microsoft.com/office/drawing/2016/ink" xmlns:am3d="http://schemas.microsoft.com/office/drawing/2017/model3d" xmlns:o="urn:schemas-microsoft-com:office:office" xmlns:oel="http://schemas.microsoft.com/office/2019/extlst" xmlns:r="http://schemas.openxmlformats.org/officeDocument/2006/relationships" xmlns:m="http://schemas.openxmlformats.org/officeDocument/2006/math" xmlns:v="urn:schemas-microsoft-com:vml" xmlns:wp14="http://schemas.microsoft.com/office/word/2010/wordprocessingDrawing" xmlns:wp="http://schemas.openxmlformats.org/drawingml/2006/wordprocessingDrawing" xmlns:w10="urn:schemas-microsoft-com:office:word" xmlns:w="http://schemas.openxmlformats.org/wordprocessingml/2006/main" xmlns:w14="http://schemas.microsoft.com/office/word/2010/wordml" xmlns:w15="http://schemas.microsoft.com/office/word/2012/wordml" xmlns:w16cex="http://schemas.microsoft.com/office/word/2018/wordml/cex" xmlns:w16cid="http://schemas.microsoft.com/office/word/2016/wordml/cid" xmlns:w16="http://schemas.microsoft.com/office/word/2018/wordml" xmlns:w16du="http://schemas.microsoft.com/office/word/2023/wordml/word16du" xmlns:w16sdtdh="http://schemas.microsoft.com/office/word/2020/wordml/sdtdatahash" xmlns:w16se="http://schemas.microsoft.com/office/word/2015/wordml/symex" xmlns:wpg="http://schemas.microsoft.com/office/word/2010/wordprocessingGroup" xmlns:wpi="http://schemas.microsoft.com/office/word/2010/wordprocessingInk" xmlns:wne="http://schemas.microsoft.com/office/word/2006/wordml" xmlns:wps="http://schemas.microsoft.com/office/word/2010/wordprocessingShape" mc:Ignorable="w14 w15 w16se w16cid w16 w16cex w16sdtdh w16du wp14">
   <w:endnote w:type="separator" w:id="-1">
     <w:p>
       <w:pPr>
@@ -3686,7 +3728,7 @@
 </file>
 
 <file path=word/footer1.xml><?xml version="1.0" encoding="utf-8"?>
-<w:ftr xmlns:wpc="http://schemas.microsoft.com/office/word/2010/wordprocessingCanvas" xmlns:cx="http://schemas.microsoft.com/office/drawing/2014/chartex" xmlns:cx1="http://schemas.microsoft.com/office/drawing/2015/9/8/chartex" xmlns:cx2="http://schemas.microsoft.com/office/drawing/2015/10/21/chartex" xmlns:cx3="http://schemas.microsoft.com/office/drawing/2016/5/9/chartex" xmlns:cx4="http://schemas.microsoft.com/office/drawing/2016/5/10/chartex" xmlns:cx5="http://schemas.microsoft.com/office/drawing/2016/5/11/chartex" xmlns:cx6="http://schemas.microsoft.com/office/drawing/2016/5/12/chartex" xmlns:cx7="http://schemas.microsoft.com/office/drawing/2016/5/13/chartex" xmlns:cx8="http://schemas.microsoft.com/office/drawing/2016/5/14/chartex" xmlns:mc="http://schemas.openxmlformats.org/markup-compatibility/2006" xmlns:aink="http://schemas.microsoft.com/office/drawing/2016/ink" xmlns:am3d="http://schemas.microsoft.com/office/drawing/2017/model3d" xmlns:o="urn:schemas-microsoft-com:office:office" xmlns:oel="http://schemas.microsoft.com/office/2019/extlst" xmlns:r="http://schemas.openxmlformats.org/officeDocument/2006/relationships" xmlns:m="http://schemas.openxmlformats.org/officeDocument/2006/math" xmlns:v="urn:schemas-microsoft-com:vml" xmlns:wp14="http://schemas.microsoft.com/office/word/2010/wordprocessingDrawing" xmlns:wp="http://schemas.openxmlformats.org/drawingml/2006/wordprocessingDrawing" xmlns:w10="urn:schemas-microsoft-com:office:word" xmlns:w="http://schemas.openxmlformats.org/wordprocessingml/2006/main" xmlns:w14="http://schemas.microsoft.com/office/word/2010/wordml" xmlns:w15="http://schemas.microsoft.com/office/word/2012/wordml" xmlns:w16cex="http://schemas.microsoft.com/office/word/2018/wordml/cex" xmlns:w16cid="http://schemas.microsoft.com/office/word/2016/wordml/cid" xmlns:w16="http://schemas.microsoft.com/office/word/2018/wordml" xmlns:w16sdtdh="http://schemas.microsoft.com/office/word/2020/wordml/sdtdatahash" xmlns:w16se="http://schemas.microsoft.com/office/word/2015/wordml/symex" xmlns:wpg="http://schemas.microsoft.com/office/word/2010/wordprocessingGroup" xmlns:wpi="http://schemas.microsoft.com/office/word/2010/wordprocessingInk" xmlns:wne="http://schemas.microsoft.com/office/word/2006/wordml" xmlns:wps="http://schemas.microsoft.com/office/word/2010/wordprocessingShape" mc:Ignorable="w14 w15 w16se w16cid w16 w16cex w16sdtdh wp14">
+<w:ftr xmlns:wpc="http://schemas.microsoft.com/office/word/2010/wordprocessingCanvas" xmlns:cx="http://schemas.microsoft.com/office/drawing/2014/chartex" xmlns:cx1="http://schemas.microsoft.com/office/drawing/2015/9/8/chartex" xmlns:cx2="http://schemas.microsoft.com/office/drawing/2015/10/21/chartex" xmlns:cx3="http://schemas.microsoft.com/office/drawing/2016/5/9/chartex" xmlns:cx4="http://schemas.microsoft.com/office/drawing/2016/5/10/chartex" xmlns:cx5="http://schemas.microsoft.com/office/drawing/2016/5/11/chartex" xmlns:cx6="http://schemas.microsoft.com/office/drawing/2016/5/12/chartex" xmlns:cx7="http://schemas.microsoft.com/office/drawing/2016/5/13/chartex" xmlns:cx8="http://schemas.microsoft.com/office/drawing/2016/5/14/chartex" xmlns:mc="http://schemas.openxmlformats.org/markup-compatibility/2006" xmlns:aink="http://schemas.microsoft.com/office/drawing/2016/ink" xmlns:am3d="http://schemas.microsoft.com/office/drawing/2017/model3d" xmlns:o="urn:schemas-microsoft-com:office:office" xmlns:oel="http://schemas.microsoft.com/office/2019/extlst" xmlns:r="http://schemas.openxmlformats.org/officeDocument/2006/relationships" xmlns:m="http://schemas.openxmlformats.org/officeDocument/2006/math" xmlns:v="urn:schemas-microsoft-com:vml" xmlns:wp14="http://schemas.microsoft.com/office/word/2010/wordprocessingDrawing" xmlns:wp="http://schemas.openxmlformats.org/drawingml/2006/wordprocessingDrawing" xmlns:w10="urn:schemas-microsoft-com:office:word" xmlns:w="http://schemas.openxmlformats.org/wordprocessingml/2006/main" xmlns:w14="http://schemas.microsoft.com/office/word/2010/wordml" xmlns:w15="http://schemas.microsoft.com/office/word/2012/wordml" xmlns:w16cex="http://schemas.microsoft.com/office/word/2018/wordml/cex" xmlns:w16cid="http://schemas.microsoft.com/office/word/2016/wordml/cid" xmlns:w16="http://schemas.microsoft.com/office/word/2018/wordml" xmlns:w16du="http://schemas.microsoft.com/office/word/2023/wordml/word16du" xmlns:w16sdtdh="http://schemas.microsoft.com/office/word/2020/wordml/sdtdatahash" xmlns:w16se="http://schemas.microsoft.com/office/word/2015/wordml/symex" xmlns:wpg="http://schemas.microsoft.com/office/word/2010/wordprocessingGroup" xmlns:wpi="http://schemas.microsoft.com/office/word/2010/wordprocessingInk" xmlns:wne="http://schemas.microsoft.com/office/word/2006/wordml" xmlns:wps="http://schemas.microsoft.com/office/word/2010/wordprocessingShape" mc:Ignorable="w14 w15 w16se w16cid w16 w16cex w16sdtdh w16du wp14">
   <w:p>
     <w:pPr>
       <w:pStyle w:val="Rodap"/>
@@ -3697,7 +3739,7 @@
 </file>
 
 <file path=word/footnotes.xml><?xml version="1.0" encoding="utf-8"?>
-<w:footnotes xmlns:wpc="http://schemas.microsoft.com/office/word/2010/wordprocessingCanvas" xmlns:cx="http://schemas.microsoft.com/office/drawing/2014/chartex" xmlns:cx1="http://schemas.microsoft.com/office/drawing/2015/9/8/chartex" xmlns:cx2="http://schemas.microsoft.com/office/drawing/2015/10/21/chartex" xmlns:cx3="http://schemas.microsoft.com/office/drawing/2016/5/9/chartex" xmlns:cx4="http://schemas.microsoft.com/office/drawing/2016/5/10/chartex" xmlns:cx5="http://schemas.microsoft.com/office/drawing/2016/5/11/chartex" xmlns:cx6="http://schemas.microsoft.com/office/drawing/2016/5/12/chartex" xmlns:cx7="http://schemas.microsoft.com/office/drawing/2016/5/13/chartex" xmlns:cx8="http://schemas.microsoft.com/office/drawing/2016/5/14/chartex" xmlns:mc="http://schemas.openxmlformats.org/markup-compatibility/2006" xmlns:aink="http://schemas.microsoft.com/office/drawing/2016/ink" xmlns:am3d="http://schemas.microsoft.com/office/drawing/2017/model3d" xmlns:o="urn:schemas-microsoft-com:office:office" xmlns:oel="http://schemas.microsoft.com/office/2019/extlst" xmlns:r="http://schemas.openxmlformats.org/officeDocument/2006/relationships" xmlns:m="http://schemas.openxmlformats.org/officeDocument/2006/math" xmlns:v="urn:schemas-microsoft-com:vml" xmlns:wp14="http://schemas.microsoft.com/office/word/2010/wordprocessingDrawing" xmlns:wp="http://schemas.openxmlformats.org/drawingml/2006/wordprocessingDrawing" xmlns:w10="urn:schemas-microsoft-com:office:word" xmlns:w="http://schemas.openxmlformats.org/wordprocessingml/2006/main" xmlns:w14="http://schemas.microsoft.com/office/word/2010/wordml" xmlns:w15="http://schemas.microsoft.com/office/word/2012/wordml" xmlns:w16cex="http://schemas.microsoft.com/office/word/2018/wordml/cex" xmlns:w16cid="http://schemas.microsoft.com/office/word/2016/wordml/cid" xmlns:w16="http://schemas.microsoft.com/office/word/2018/wordml" xmlns:w16sdtdh="http://schemas.microsoft.com/office/word/2020/wordml/sdtdatahash" xmlns:w16se="http://schemas.microsoft.com/office/word/2015/wordml/symex" xmlns:wpg="http://schemas.microsoft.com/office/word/2010/wordprocessingGroup" xmlns:wpi="http://schemas.microsoft.com/office/word/2010/wordprocessingInk" xmlns:wne="http://schemas.microsoft.com/office/word/2006/wordml" xmlns:wps="http://schemas.microsoft.com/office/word/2010/wordprocessingShape" mc:Ignorable="w14 w15 w16se w16cid w16 w16cex w16sdtdh wp14">
+<w:footnotes xmlns:wpc="http://schemas.microsoft.com/office/word/2010/wordprocessingCanvas" xmlns:cx="http://schemas.microsoft.com/office/drawing/2014/chartex" xmlns:cx1="http://schemas.microsoft.com/office/drawing/2015/9/8/chartex" xmlns:cx2="http://schemas.microsoft.com/office/drawing/2015/10/21/chartex" xmlns:cx3="http://schemas.microsoft.com/office/drawing/2016/5/9/chartex" xmlns:cx4="http://schemas.microsoft.com/office/drawing/2016/5/10/chartex" xmlns:cx5="http://schemas.microsoft.com/office/drawing/2016/5/11/chartex" xmlns:cx6="http://schemas.microsoft.com/office/drawing/2016/5/12/chartex" xmlns:cx7="http://schemas.microsoft.com/office/drawing/2016/5/13/chartex" xmlns:cx8="http://schemas.microsoft.com/office/drawing/2016/5/14/chartex" xmlns:mc="http://schemas.openxmlformats.org/markup-compatibility/2006" xmlns:aink="http://schemas.microsoft.com/office/drawing/2016/ink" xmlns:am3d="http://schemas.microsoft.com/office/drawing/2017/model3d" xmlns:o="urn:schemas-microsoft-com:office:office" xmlns:oel="http://schemas.microsoft.com/office/2019/extlst" xmlns:r="http://schemas.openxmlformats.org/officeDocument/2006/relationships" xmlns:m="http://schemas.openxmlformats.org/officeDocument/2006/math" xmlns:v="urn:schemas-microsoft-com:vml" xmlns:wp14="http://schemas.microsoft.com/office/word/2010/wordprocessingDrawing" xmlns:wp="http://schemas.openxmlformats.org/drawingml/2006/wordprocessingDrawing" xmlns:w10="urn:schemas-microsoft-com:office:word" xmlns:w="http://schemas.openxmlformats.org/wordprocessingml/2006/main" xmlns:w14="http://schemas.microsoft.com/office/word/2010/wordml" xmlns:w15="http://schemas.microsoft.com/office/word/2012/wordml" xmlns:w16cex="http://schemas.microsoft.com/office/word/2018/wordml/cex" xmlns:w16cid="http://schemas.microsoft.com/office/word/2016/wordml/cid" xmlns:w16="http://schemas.microsoft.com/office/word/2018/wordml" xmlns:w16du="http://schemas.microsoft.com/office/word/2023/wordml/word16du" xmlns:w16sdtdh="http://schemas.microsoft.com/office/word/2020/wordml/sdtdatahash" xmlns:w16se="http://schemas.microsoft.com/office/word/2015/wordml/symex" xmlns:wpg="http://schemas.microsoft.com/office/word/2010/wordprocessingGroup" xmlns:wpi="http://schemas.microsoft.com/office/word/2010/wordprocessingInk" xmlns:wne="http://schemas.microsoft.com/office/word/2006/wordml" xmlns:wps="http://schemas.microsoft.com/office/word/2010/wordprocessingShape" mc:Ignorable="w14 w15 w16se w16cid w16 w16cex w16sdtdh w16du wp14">
   <w:footnote w:type="separator" w:id="-1">
     <w:p>
       <w:pPr>
@@ -3722,7 +3764,7 @@
 </file>
 
 <file path=word/header1.xml><?xml version="1.0" encoding="utf-8"?>
-<w:hdr xmlns:wpc="http://schemas.microsoft.com/office/word/2010/wordprocessingCanvas" xmlns:cx="http://schemas.microsoft.com/office/drawing/2014/chartex" xmlns:cx1="http://schemas.microsoft.com/office/drawing/2015/9/8/chartex" xmlns:cx2="http://schemas.microsoft.com/office/drawing/2015/10/21/chartex" xmlns:cx3="http://schemas.microsoft.com/office/drawing/2016/5/9/chartex" xmlns:cx4="http://schemas.microsoft.com/office/drawing/2016/5/10/chartex" xmlns:cx5="http://schemas.microsoft.com/office/drawing/2016/5/11/chartex" xmlns:cx6="http://schemas.microsoft.com/office/drawing/2016/5/12/chartex" xmlns:cx7="http://schemas.microsoft.com/office/drawing/2016/5/13/chartex" xmlns:cx8="http://schemas.microsoft.com/office/drawing/2016/5/14/chartex" xmlns:mc="http://schemas.openxmlformats.org/markup-compatibility/2006" xmlns:aink="http://schemas.microsoft.com/office/drawing/2016/ink" xmlns:am3d="http://schemas.microsoft.com/office/drawing/2017/model3d" xmlns:o="urn:schemas-microsoft-com:office:office" xmlns:oel="http://schemas.microsoft.com/office/2019/extlst" xmlns:r="http://schemas.openxmlformats.org/officeDocument/2006/relationships" xmlns:m="http://schemas.openxmlformats.org/officeDocument/2006/math" xmlns:v="urn:schemas-microsoft-com:vml" xmlns:wp14="http://schemas.microsoft.com/office/word/2010/wordprocessingDrawing" xmlns:wp="http://schemas.openxmlformats.org/drawingml/2006/wordprocessingDrawing" xmlns:w10="urn:schemas-microsoft-com:office:word" xmlns:w="http://schemas.openxmlformats.org/wordprocessingml/2006/main" xmlns:w14="http://schemas.microsoft.com/office/word/2010/wordml" xmlns:w15="http://schemas.microsoft.com/office/word/2012/wordml" xmlns:w16cex="http://schemas.microsoft.com/office/word/2018/wordml/cex" xmlns:w16cid="http://schemas.microsoft.com/office/word/2016/wordml/cid" xmlns:w16="http://schemas.microsoft.com/office/word/2018/wordml" xmlns:w16sdtdh="http://schemas.microsoft.com/office/word/2020/wordml/sdtdatahash" xmlns:w16se="http://schemas.microsoft.com/office/word/2015/wordml/symex" xmlns:wpg="http://schemas.microsoft.com/office/word/2010/wordprocessingGroup" xmlns:wpi="http://schemas.microsoft.com/office/word/2010/wordprocessingInk" xmlns:wne="http://schemas.microsoft.com/office/word/2006/wordml" xmlns:wps="http://schemas.microsoft.com/office/word/2010/wordprocessingShape" mc:Ignorable="w14 w15 w16se w16cid w16 w16cex w16sdtdh wp14">
+<w:hdr xmlns:wpc="http://schemas.microsoft.com/office/word/2010/wordprocessingCanvas" xmlns:cx="http://schemas.microsoft.com/office/drawing/2014/chartex" xmlns:cx1="http://schemas.microsoft.com/office/drawing/2015/9/8/chartex" xmlns:cx2="http://schemas.microsoft.com/office/drawing/2015/10/21/chartex" xmlns:cx3="http://schemas.microsoft.com/office/drawing/2016/5/9/chartex" xmlns:cx4="http://schemas.microsoft.com/office/drawing/2016/5/10/chartex" xmlns:cx5="http://schemas.microsoft.com/office/drawing/2016/5/11/chartex" xmlns:cx6="http://schemas.microsoft.com/office/drawing/2016/5/12/chartex" xmlns:cx7="http://schemas.microsoft.com/office/drawing/2016/5/13/chartex" xmlns:cx8="http://schemas.microsoft.com/office/drawing/2016/5/14/chartex" xmlns:mc="http://schemas.openxmlformats.org/markup-compatibility/2006" xmlns:aink="http://schemas.microsoft.com/office/drawing/2016/ink" xmlns:am3d="http://schemas.microsoft.com/office/drawing/2017/model3d" xmlns:o="urn:schemas-microsoft-com:office:office" xmlns:oel="http://schemas.microsoft.com/office/2019/extlst" xmlns:r="http://schemas.openxmlformats.org/officeDocument/2006/relationships" xmlns:m="http://schemas.openxmlformats.org/officeDocument/2006/math" xmlns:v="urn:schemas-microsoft-com:vml" xmlns:wp14="http://schemas.microsoft.com/office/word/2010/wordprocessingDrawing" xmlns:wp="http://schemas.openxmlformats.org/drawingml/2006/wordprocessingDrawing" xmlns:w10="urn:schemas-microsoft-com:office:word" xmlns:w="http://schemas.openxmlformats.org/wordprocessingml/2006/main" xmlns:w14="http://schemas.microsoft.com/office/word/2010/wordml" xmlns:w15="http://schemas.microsoft.com/office/word/2012/wordml" xmlns:w16cex="http://schemas.microsoft.com/office/word/2018/wordml/cex" xmlns:w16cid="http://schemas.microsoft.com/office/word/2016/wordml/cid" xmlns:w16="http://schemas.microsoft.com/office/word/2018/wordml" xmlns:w16du="http://schemas.microsoft.com/office/word/2023/wordml/word16du" xmlns:w16sdtdh="http://schemas.microsoft.com/office/word/2020/wordml/sdtdatahash" xmlns:w16se="http://schemas.microsoft.com/office/word/2015/wordml/symex" xmlns:wpg="http://schemas.microsoft.com/office/word/2010/wordprocessingGroup" xmlns:wpi="http://schemas.microsoft.com/office/word/2010/wordprocessingInk" xmlns:wne="http://schemas.microsoft.com/office/word/2006/wordml" xmlns:wps="http://schemas.microsoft.com/office/word/2010/wordprocessingShape" mc:Ignorable="w14 w15 w16se w16cid w16 w16cex w16sdtdh w16du wp14">
   <w:tbl>
     <w:tblPr>
       <w:tblW w:w="0" w:type="auto"/>
@@ -3795,7 +3837,7 @@
 </file>
 
 <file path=word/numbering.xml><?xml version="1.0" encoding="utf-8"?>
-<w:numbering xmlns:wpc="http://schemas.microsoft.com/office/word/2010/wordprocessingCanvas" xmlns:cx="http://schemas.microsoft.com/office/drawing/2014/chartex" xmlns:cx1="http://schemas.microsoft.com/office/drawing/2015/9/8/chartex" xmlns:cx2="http://schemas.microsoft.com/office/drawing/2015/10/21/chartex" xmlns:cx3="http://schemas.microsoft.com/office/drawing/2016/5/9/chartex" xmlns:cx4="http://schemas.microsoft.com/office/drawing/2016/5/10/chartex" xmlns:cx5="http://schemas.microsoft.com/office/drawing/2016/5/11/chartex" xmlns:cx6="http://schemas.microsoft.com/office/drawing/2016/5/12/chartex" xmlns:cx7="http://schemas.microsoft.com/office/drawing/2016/5/13/chartex" xmlns:cx8="http://schemas.microsoft.com/office/drawing/2016/5/14/chartex" xmlns:mc="http://schemas.openxmlformats.org/markup-compatibility/2006" xmlns:aink="http://schemas.microsoft.com/office/drawing/2016/ink" xmlns:am3d="http://schemas.microsoft.com/office/drawing/2017/model3d" xmlns:o="urn:schemas-microsoft-com:office:office" xmlns:oel="http://schemas.microsoft.com/office/2019/extlst" xmlns:r="http://schemas.openxmlformats.org/officeDocument/2006/relationships" xmlns:m="http://schemas.openxmlformats.org/officeDocument/2006/math" xmlns:v="urn:schemas-microsoft-com:vml" xmlns:wp14="http://schemas.microsoft.com/office/word/2010/wordprocessingDrawing" xmlns:wp="http://schemas.openxmlformats.org/drawingml/2006/wordprocessingDrawing" xmlns:w10="urn:schemas-microsoft-com:office:word" xmlns:w="http://schemas.openxmlformats.org/wordprocessingml/2006/main" xmlns:w14="http://schemas.microsoft.com/office/word/2010/wordml" xmlns:w15="http://schemas.microsoft.com/office/word/2012/wordml" xmlns:w16cex="http://schemas.microsoft.com/office/word/2018/wordml/cex" xmlns:w16cid="http://schemas.microsoft.com/office/word/2016/wordml/cid" xmlns:w16="http://schemas.microsoft.com/office/word/2018/wordml" xmlns:w16sdtdh="http://schemas.microsoft.com/office/word/2020/wordml/sdtdatahash" xmlns:w16se="http://schemas.microsoft.com/office/word/2015/wordml/symex" xmlns:wpg="http://schemas.microsoft.com/office/word/2010/wordprocessingGroup" xmlns:wpi="http://schemas.microsoft.com/office/word/2010/wordprocessingInk" xmlns:wne="http://schemas.microsoft.com/office/word/2006/wordml" xmlns:wps="http://schemas.microsoft.com/office/word/2010/wordprocessingShape" mc:Ignorable="w14 w15 w16se w16cid w16 w16cex w16sdtdh wp14">
+<w:numbering xmlns:wpc="http://schemas.microsoft.com/office/word/2010/wordprocessingCanvas" xmlns:cx="http://schemas.microsoft.com/office/drawing/2014/chartex" xmlns:cx1="http://schemas.microsoft.com/office/drawing/2015/9/8/chartex" xmlns:cx2="http://schemas.microsoft.com/office/drawing/2015/10/21/chartex" xmlns:cx3="http://schemas.microsoft.com/office/drawing/2016/5/9/chartex" xmlns:cx4="http://schemas.microsoft.com/office/drawing/2016/5/10/chartex" xmlns:cx5="http://schemas.microsoft.com/office/drawing/2016/5/11/chartex" xmlns:cx6="http://schemas.microsoft.com/office/drawing/2016/5/12/chartex" xmlns:cx7="http://schemas.microsoft.com/office/drawing/2016/5/13/chartex" xmlns:cx8="http://schemas.microsoft.com/office/drawing/2016/5/14/chartex" xmlns:mc="http://schemas.openxmlformats.org/markup-compatibility/2006" xmlns:aink="http://schemas.microsoft.com/office/drawing/2016/ink" xmlns:am3d="http://schemas.microsoft.com/office/drawing/2017/model3d" xmlns:o="urn:schemas-microsoft-com:office:office" xmlns:oel="http://schemas.microsoft.com/office/2019/extlst" xmlns:r="http://schemas.openxmlformats.org/officeDocument/2006/relationships" xmlns:m="http://schemas.openxmlformats.org/officeDocument/2006/math" xmlns:v="urn:schemas-microsoft-com:vml" xmlns:wp14="http://schemas.microsoft.com/office/word/2010/wordprocessingDrawing" xmlns:wp="http://schemas.openxmlformats.org/drawingml/2006/wordprocessingDrawing" xmlns:w10="urn:schemas-microsoft-com:office:word" xmlns:w="http://schemas.openxmlformats.org/wordprocessingml/2006/main" xmlns:w14="http://schemas.microsoft.com/office/word/2010/wordml" xmlns:w15="http://schemas.microsoft.com/office/word/2012/wordml" xmlns:w16cex="http://schemas.microsoft.com/office/word/2018/wordml/cex" xmlns:w16cid="http://schemas.microsoft.com/office/word/2016/wordml/cid" xmlns:w16="http://schemas.microsoft.com/office/word/2018/wordml" xmlns:w16du="http://schemas.microsoft.com/office/word/2023/wordml/word16du" xmlns:w16sdtdh="http://schemas.microsoft.com/office/word/2020/wordml/sdtdatahash" xmlns:w16se="http://schemas.microsoft.com/office/word/2015/wordml/symex" xmlns:wpg="http://schemas.microsoft.com/office/word/2010/wordprocessingGroup" xmlns:wpi="http://schemas.microsoft.com/office/word/2010/wordprocessingInk" xmlns:wne="http://schemas.microsoft.com/office/word/2006/wordml" xmlns:wps="http://schemas.microsoft.com/office/word/2010/wordprocessingShape" mc:Ignorable="w14 w15 w16se w16cid w16 w16cex w16sdtdh w16du wp14">
   <w:abstractNum w:abstractNumId="0" w15:restartNumberingAfterBreak="0">
     <w:nsid w:val="00A71AC5"/>
     <w:multiLevelType w:val="multilevel"/>
@@ -10108,7 +10150,7 @@
 </file>
 
 <file path=word/styles.xml><?xml version="1.0" encoding="utf-8"?>
-<w:styles xmlns:mc="http://schemas.openxmlformats.org/markup-compatibility/2006" xmlns:r="http://schemas.openxmlformats.org/officeDocument/2006/relationships" xmlns:w="http://schemas.openxmlformats.org/wordprocessingml/2006/main" xmlns:w14="http://schemas.microsoft.com/office/word/2010/wordml" xmlns:w15="http://schemas.microsoft.com/office/word/2012/wordml" xmlns:w16cex="http://schemas.microsoft.com/office/word/2018/wordml/cex" xmlns:w16cid="http://schemas.microsoft.com/office/word/2016/wordml/cid" xmlns:w16="http://schemas.microsoft.com/office/word/2018/wordml" xmlns:w16sdtdh="http://schemas.microsoft.com/office/word/2020/wordml/sdtdatahash" xmlns:w16se="http://schemas.microsoft.com/office/word/2015/wordml/symex" mc:Ignorable="w14 w15 w16se w16cid w16 w16cex w16sdtdh">
+<w:styles xmlns:mc="http://schemas.openxmlformats.org/markup-compatibility/2006" xmlns:r="http://schemas.openxmlformats.org/officeDocument/2006/relationships" xmlns:w="http://schemas.openxmlformats.org/wordprocessingml/2006/main" xmlns:w14="http://schemas.microsoft.com/office/word/2010/wordml" xmlns:w15="http://schemas.microsoft.com/office/word/2012/wordml" xmlns:w16cex="http://schemas.microsoft.com/office/word/2018/wordml/cex" xmlns:w16cid="http://schemas.microsoft.com/office/word/2016/wordml/cid" xmlns:w16="http://schemas.microsoft.com/office/word/2018/wordml" xmlns:w16du="http://schemas.microsoft.com/office/word/2023/wordml/word16du" xmlns:w16sdtdh="http://schemas.microsoft.com/office/word/2020/wordml/sdtdatahash" xmlns:w16se="http://schemas.microsoft.com/office/word/2015/wordml/symex" mc:Ignorable="w14 w15 w16se w16cid w16 w16cex w16sdtdh w16du">
   <w:docDefaults>
     <w:rPrDefault>
       <w:rPr>
@@ -10695,7 +10737,6 @@
   <w:style w:type="character" w:default="1" w:styleId="Fontepargpadro">
     <w:name w:val="Default Paragraph Font"/>
     <w:uiPriority w:val="1"/>
-    <w:semiHidden/>
     <w:unhideWhenUsed/>
   </w:style>
   <w:style w:type="table" w:default="1" w:styleId="Tabelanormal">

</xml_diff>

<commit_message>
Atualização da ATA e Documentação
</commit_message>
<xml_diff>
--- a/Documentação/Documentação_Grupo10.docx
+++ b/Documentação/Documentação_Grupo10.docx
@@ -1111,7 +1111,19 @@
         <w:rPr>
           <w:rFonts w:ascii="Arial" w:hAnsi="Arial" w:cs="Arial"/>
         </w:rPr>
-        <w:t xml:space="preserve">O objetivo do projeto é desenvolver um sistema de monitoramento de nível em tanques de armazenamento estacionários verticais no setor agrícola, utilizando sensores ultrassônicos para medir as variações de nível de </w:t>
+        <w:t>O objetivo do projeto é desenvolver um sistema de monitoramento de nível em tanques de armazenamento estacionários verticais</w:t>
+      </w:r>
+      <w:r>
+        <w:rPr>
+          <w:rFonts w:ascii="Arial" w:hAnsi="Arial" w:cs="Arial"/>
+        </w:rPr>
+        <w:t xml:space="preserve"> de até 4 metros</w:t>
+      </w:r>
+      <w:r>
+        <w:rPr>
+          <w:rFonts w:ascii="Arial" w:hAnsi="Arial" w:cs="Arial"/>
+        </w:rPr>
+        <w:t xml:space="preserve"> no setor agrícola, utilizando sensores ultrassônicos para medir as variações de nível de </w:t>
       </w:r>
       <w:r>
         <w:rPr>
@@ -1123,7 +1135,37 @@
         <w:rPr>
           <w:rFonts w:ascii="Arial" w:hAnsi="Arial" w:cs="Arial"/>
         </w:rPr>
-        <w:t xml:space="preserve">. O sistema irá informar o cliente em tempo real sobre a quantidade de </w:t>
+        <w:t xml:space="preserve">. O sistema irá informar o cliente em tempo real </w:t>
+      </w:r>
+      <w:r>
+        <w:rPr>
+          <w:rFonts w:ascii="Arial" w:hAnsi="Arial" w:cs="Arial"/>
+        </w:rPr>
+        <w:t>p</w:t>
+      </w:r>
+      <w:r>
+        <w:rPr>
+          <w:rFonts w:ascii="Arial" w:hAnsi="Arial" w:cs="Arial"/>
+        </w:rPr>
+        <w:t xml:space="preserve">or meio das </w:t>
+      </w:r>
+      <w:r>
+        <w:rPr>
+          <w:rFonts w:ascii="Arial" w:hAnsi="Arial" w:cs="Arial"/>
+        </w:rPr>
+        <w:t xml:space="preserve">dashboards, </w:t>
+      </w:r>
+      <w:r>
+        <w:rPr>
+          <w:rFonts w:ascii="Arial" w:hAnsi="Arial" w:cs="Arial"/>
+        </w:rPr>
+        <w:t>sobre</w:t>
+      </w:r>
+      <w:r>
+        <w:rPr>
+          <w:rFonts w:ascii="Arial" w:hAnsi="Arial" w:cs="Arial"/>
+        </w:rPr>
+        <w:t xml:space="preserve"> a quantidade de </w:t>
       </w:r>
       <w:r>
         <w:rPr>
@@ -1147,7 +1189,31 @@
         <w:rPr>
           <w:rFonts w:ascii="Arial" w:hAnsi="Arial" w:cs="Arial"/>
         </w:rPr>
-        <w:t xml:space="preserve"> disponível no tanque, auxiliando-o a decidir o momento ideal para o reabastecimento do diese</w:t>
+        <w:t xml:space="preserve"> disponível no tanque, </w:t>
+      </w:r>
+      <w:r>
+        <w:rPr>
+          <w:rFonts w:ascii="Arial" w:hAnsi="Arial" w:cs="Arial"/>
+        </w:rPr>
+        <w:t>e</w:t>
+      </w:r>
+      <w:r>
+        <w:rPr>
+          <w:rFonts w:ascii="Arial" w:hAnsi="Arial" w:cs="Arial"/>
+        </w:rPr>
+        <w:t>ssas informações serão apresentadas de forma intuitiva</w:t>
+      </w:r>
+      <w:r>
+        <w:rPr>
+          <w:rFonts w:ascii="Arial" w:hAnsi="Arial" w:cs="Arial"/>
+        </w:rPr>
+        <w:t xml:space="preserve"> </w:t>
+      </w:r>
+      <w:r>
+        <w:rPr>
+          <w:rFonts w:ascii="Arial" w:hAnsi="Arial" w:cs="Arial"/>
+        </w:rPr>
+        <w:t>auxiliando-o a decidir o momento ideal para o reabastecimento do diese</w:t>
       </w:r>
       <w:r>
         <w:rPr>
@@ -1159,75 +1225,13 @@
         <w:rPr>
           <w:rFonts w:ascii="Arial" w:hAnsi="Arial" w:cs="Arial"/>
         </w:rPr>
-        <w:t>.</w:t>
+        <w:t>, caso o nível do combustível chegue abaixo do estipulado pelo cliente, será enviado um alerta para garantir a assertividade na segurança e controle do seu estoque.</w:t>
       </w:r>
     </w:p>
     <w:p>
       <w:pPr>
         <w:spacing w:line="360" w:lineRule="auto"/>
-        <w:jc w:val="both"/>
-        <w:rPr>
-          <w:rFonts w:ascii="Arial" w:hAnsi="Arial" w:cs="Arial"/>
-        </w:rPr>
-      </w:pPr>
-      <w:r>
-        <w:rPr>
-          <w:rFonts w:ascii="Arial" w:hAnsi="Arial" w:cs="Arial"/>
-        </w:rPr>
-        <w:t xml:space="preserve">Por meio das dashboards também iremos informar o cliente caso o nível de combustível no tanque chegue abaixo de um limite estipulado por ele, assim enviando um alerta para que seja feita uma tomada de decisão na hora. </w:t>
-      </w:r>
-      <w:r>
-        <w:rPr>
-          <w:rFonts w:ascii="Arial" w:hAnsi="Arial" w:cs="Arial"/>
-        </w:rPr>
-        <w:t xml:space="preserve">Essas informações serão apresentadas de forma intuitiva </w:t>
-      </w:r>
-      <w:r>
-        <w:rPr>
-          <w:rFonts w:ascii="Arial" w:hAnsi="Arial" w:cs="Arial"/>
-        </w:rPr>
-        <w:t xml:space="preserve">na </w:t>
-      </w:r>
-      <w:r>
-        <w:rPr>
-          <w:rFonts w:ascii="Arial" w:hAnsi="Arial" w:cs="Arial"/>
-        </w:rPr>
-        <w:t>dashboard</w:t>
-      </w:r>
-      <w:r>
-        <w:rPr>
-          <w:rFonts w:ascii="Arial" w:hAnsi="Arial" w:cs="Arial"/>
-        </w:rPr>
-        <w:t xml:space="preserve">, garantindo que o cliente possa otimizar o uso dos recursos armazenados, evitando </w:t>
-      </w:r>
-      <w:r>
-        <w:rPr>
-          <w:rFonts w:ascii="Arial" w:hAnsi="Arial" w:cs="Arial"/>
-        </w:rPr>
-        <w:t>um desperdício de combustível</w:t>
-      </w:r>
-      <w:r>
-        <w:rPr>
-          <w:rFonts w:ascii="Arial" w:hAnsi="Arial" w:cs="Arial"/>
-        </w:rPr>
-        <w:t xml:space="preserve"> e paralisações inesperadas</w:t>
-      </w:r>
-      <w:r>
-        <w:rPr>
-          <w:rFonts w:ascii="Arial" w:hAnsi="Arial" w:cs="Arial"/>
-        </w:rPr>
-        <w:t>.</w:t>
-      </w:r>
-      <w:r>
-        <w:rPr>
-          <w:rFonts w:ascii="Arial" w:hAnsi="Arial" w:cs="Arial"/>
-        </w:rPr>
-        <w:t xml:space="preserve"> Tendo como base alguns valores de operações de colheita uma parada nas operações em um dia pode variar entre R$7.500 a R$25.000 reais de prejuízo dependendo da escala de produção, com nosso monitoramento será possível prevenir essas perdas e ter uma gestão mais sustentável e eficiente.</w:t>
-      </w:r>
-    </w:p>
-    <w:p>
-      <w:pPr>
-        <w:spacing w:line="360" w:lineRule="auto"/>
+        <w:ind w:firstLine="0"/>
         <w:jc w:val="both"/>
         <w:rPr>
           <w:rFonts w:ascii="Arial" w:hAnsi="Arial" w:cs="Arial"/>
@@ -1284,18 +1288,6 @@
         <w:rPr>
           <w:rFonts w:ascii="Arial" w:hAnsi="Arial" w:cs="Arial"/>
         </w:rPr>
-        <w:t>. O sistema proporciona monitoramento em tempo real, eliminando erros manuais e permitindo decisões estratégicas que fortalecem a gestão financeira</w:t>
-      </w:r>
-      <w:r>
-        <w:rPr>
-          <w:rFonts w:ascii="Arial" w:hAnsi="Arial" w:cs="Arial"/>
-        </w:rPr>
-        <w:t xml:space="preserve"> e logística na hora de fazer um abastecimento no estoque do diesel</w:t>
-      </w:r>
-      <w:r>
-        <w:rPr>
-          <w:rFonts w:ascii="Arial" w:hAnsi="Arial" w:cs="Arial"/>
-        </w:rPr>
         <w:t xml:space="preserve">. </w:t>
       </w:r>
       <w:r>
@@ -1316,6 +1308,60 @@
         </w:rPr>
         <w:t>, dependendo do tipo de plantio e da área cultivada.</w:t>
       </w:r>
+    </w:p>
+    <w:p>
+      <w:pPr>
+        <w:spacing w:line="360" w:lineRule="auto"/>
+        <w:jc w:val="both"/>
+        <w:rPr>
+          <w:rFonts w:ascii="Arial" w:hAnsi="Arial" w:cs="Arial"/>
+        </w:rPr>
+      </w:pPr>
+    </w:p>
+    <w:p>
+      <w:pPr>
+        <w:spacing w:line="360" w:lineRule="auto"/>
+        <w:jc w:val="both"/>
+        <w:rPr>
+          <w:rFonts w:ascii="Arial" w:hAnsi="Arial" w:cs="Arial"/>
+        </w:rPr>
+      </w:pPr>
+    </w:p>
+    <w:p>
+      <w:pPr>
+        <w:spacing w:line="360" w:lineRule="auto"/>
+        <w:jc w:val="both"/>
+        <w:rPr>
+          <w:rFonts w:ascii="Arial" w:hAnsi="Arial" w:cs="Arial"/>
+        </w:rPr>
+      </w:pPr>
+    </w:p>
+    <w:p>
+      <w:pPr>
+        <w:spacing w:line="360" w:lineRule="auto"/>
+        <w:jc w:val="both"/>
+        <w:rPr>
+          <w:rFonts w:ascii="Arial" w:hAnsi="Arial" w:cs="Arial"/>
+        </w:rPr>
+      </w:pPr>
+    </w:p>
+    <w:p>
+      <w:pPr>
+        <w:spacing w:line="360" w:lineRule="auto"/>
+        <w:jc w:val="both"/>
+        <w:rPr>
+          <w:rFonts w:ascii="Arial" w:hAnsi="Arial" w:cs="Arial"/>
+        </w:rPr>
+      </w:pPr>
+    </w:p>
+    <w:p>
+      <w:pPr>
+        <w:spacing w:line="360" w:lineRule="auto"/>
+        <w:jc w:val="both"/>
+        <w:rPr>
+          <w:rFonts w:ascii="Arial" w:hAnsi="Arial" w:cs="Arial"/>
+        </w:rPr>
+      </w:pPr>
     </w:p>
     <w:p>
       <w:pPr>
@@ -1421,6 +1467,12 @@
         <w:rPr>
           <w:rFonts w:ascii="Arial" w:hAnsi="Arial" w:cs="Arial"/>
         </w:rPr>
+        <w:t xml:space="preserve"> de até 4 metros</w:t>
+      </w:r>
+      <w:r>
+        <w:rPr>
+          <w:rFonts w:ascii="Arial" w:hAnsi="Arial" w:cs="Arial"/>
+        </w:rPr>
         <w:t>, utilizando sensores ultrassônicos</w:t>
       </w:r>
       <w:r>
@@ -1594,7 +1646,27 @@
           <w:sz w:val="28"/>
           <w:szCs w:val="28"/>
         </w:rPr>
-        <w:t xml:space="preserve">4.6 </w:t>
+        <w:t>4.</w:t>
+      </w:r>
+      <w:r>
+        <w:rPr>
+          <w:rFonts w:ascii="Arial" w:hAnsi="Arial" w:cs="Arial"/>
+          <w:b/>
+          <w:bCs/>
+          <w:sz w:val="28"/>
+          <w:szCs w:val="28"/>
+        </w:rPr>
+        <w:t>1</w:t>
+      </w:r>
+      <w:r>
+        <w:rPr>
+          <w:rFonts w:ascii="Arial" w:hAnsi="Arial" w:cs="Arial"/>
+          <w:b/>
+          <w:bCs/>
+          <w:sz w:val="28"/>
+          <w:szCs w:val="28"/>
+        </w:rPr>
+        <w:t xml:space="preserve"> </w:t>
       </w:r>
       <w:r>
         <w:rPr>
@@ -1624,7 +1696,19 @@
         <w:rPr>
           <w:rFonts w:ascii="Arial" w:hAnsi="Arial" w:cs="Arial"/>
         </w:rPr>
-        <w:t>O Arduino deverá constantemente estar conectado à um dispositivo para receber energia e passar dados ao sistema;</w:t>
+        <w:t>O Arduino deverá constantemente estar conectado</w:t>
+      </w:r>
+      <w:r>
+        <w:rPr>
+          <w:rFonts w:ascii="Arial" w:hAnsi="Arial" w:cs="Arial"/>
+        </w:rPr>
+        <w:t xml:space="preserve"> via cabo USB </w:t>
+      </w:r>
+      <w:r>
+        <w:rPr>
+          <w:rFonts w:ascii="Arial" w:hAnsi="Arial" w:cs="Arial"/>
+        </w:rPr>
+        <w:t>para receber energia e passar dados ao sistema;</w:t>
       </w:r>
     </w:p>
     <w:p>
@@ -1726,7 +1810,7 @@
         <w:rPr>
           <w:rFonts w:ascii="Arial" w:hAnsi="Arial" w:cs="Arial"/>
         </w:rPr>
-        <w:t>m</w:t>
+        <w:t xml:space="preserve"> metros</w:t>
       </w:r>
       <w:r>
         <w:rPr>
@@ -1752,7 +1836,19 @@
         <w:rPr>
           <w:rFonts w:ascii="Arial" w:hAnsi="Arial" w:cs="Arial"/>
         </w:rPr>
-        <w:t>O cliente deverá ter hardwares (computadores ou notebooks) para a visualização dos dados via dashboard.</w:t>
+        <w:t xml:space="preserve">O cliente deverá ter </w:t>
+      </w:r>
+      <w:r>
+        <w:rPr>
+          <w:rFonts w:ascii="Arial" w:hAnsi="Arial" w:cs="Arial"/>
+        </w:rPr>
+        <w:t>um computador desktop ou notebook com um sistema operacional Windows 10/11 ou Linux, processadores Intel 5°,</w:t>
+      </w:r>
+      <w:r>
+        <w:rPr>
+          <w:rFonts w:ascii="Arial" w:hAnsi="Arial" w:cs="Arial"/>
+        </w:rPr>
+        <w:t xml:space="preserve"> 4GB de RAM, 1TB de HD ou 250GB de SSD como armazenamento para que a visualização das dashboards seja clara e eficiente. </w:t>
       </w:r>
     </w:p>
     <w:p>
@@ -1767,6 +1863,7 @@
     <w:p>
       <w:pPr>
         <w:spacing w:line="276" w:lineRule="auto"/>
+        <w:ind w:firstLine="0"/>
         <w:jc w:val="both"/>
         <w:rPr>
           <w:rFonts w:ascii="Arial" w:hAnsi="Arial" w:cs="Arial"/>
@@ -1775,15 +1872,6 @@
     </w:p>
     <w:p>
       <w:pPr>
-        <w:spacing w:line="276" w:lineRule="auto"/>
-        <w:jc w:val="both"/>
-        <w:rPr>
-          <w:rFonts w:ascii="Arial" w:hAnsi="Arial" w:cs="Arial"/>
-        </w:rPr>
-      </w:pPr>
-    </w:p>
-    <w:p>
-      <w:pPr>
         <w:pStyle w:val="Ttulo2"/>
         <w:rPr>
           <w:rFonts w:ascii="Arial" w:hAnsi="Arial" w:cs="Arial"/>
@@ -1795,21 +1883,21 @@
           <w:rFonts w:ascii="Arial" w:hAnsi="Arial" w:cs="Arial"/>
         </w:rPr>
         <w:lastRenderedPageBreak/>
-        <w:t>4.7</w:t>
+        <w:t>4.</w:t>
       </w:r>
       <w:r>
         <w:rPr>
           <w:rStyle w:val="Ttulo2Char"/>
           <w:rFonts w:ascii="Arial" w:hAnsi="Arial" w:cs="Arial"/>
         </w:rPr>
-        <w:t xml:space="preserve">. </w:t>
+        <w:t>2</w:t>
       </w:r>
       <w:r>
         <w:rPr>
           <w:rStyle w:val="Ttulo2Char"/>
           <w:rFonts w:ascii="Arial" w:hAnsi="Arial" w:cs="Arial"/>
         </w:rPr>
-        <w:t>Requisitos</w:t>
+        <w:t xml:space="preserve"> Requisitos</w:t>
       </w:r>
     </w:p>
     <w:p>
@@ -1896,37 +1984,19 @@
         <w:rPr>
           <w:rFonts w:ascii="Arial" w:hAnsi="Arial" w:cs="Arial"/>
         </w:rPr>
-        <w:t xml:space="preserve"> Deverá haver um código para que o sensor</w:t>
-      </w:r>
-      <w:r>
-        <w:rPr>
-          <w:rFonts w:ascii="Arial" w:hAnsi="Arial" w:cs="Arial"/>
-        </w:rPr>
         <w:t xml:space="preserve"> </w:t>
       </w:r>
       <w:r>
         <w:rPr>
           <w:rFonts w:ascii="Arial" w:hAnsi="Arial" w:cs="Arial"/>
         </w:rPr>
-        <w:t xml:space="preserve">do </w:t>
-      </w:r>
-      <w:r>
-        <w:rPr>
-          <w:rFonts w:ascii="Arial" w:hAnsi="Arial" w:cs="Arial"/>
-        </w:rPr>
-        <w:t>A</w:t>
-      </w:r>
-      <w:r>
-        <w:rPr>
-          <w:rFonts w:ascii="Arial" w:hAnsi="Arial" w:cs="Arial"/>
-        </w:rPr>
-        <w:t>rduino gere dado</w:t>
-      </w:r>
-      <w:r>
-        <w:rPr>
-          <w:rFonts w:ascii="Arial" w:hAnsi="Arial" w:cs="Arial"/>
-        </w:rPr>
-        <w:t>s.</w:t>
+        <w:t>Nossa coleta de dados irá ser desenvolvida com base em um script feito na ide Arduino</w:t>
+      </w:r>
+      <w:r>
+        <w:rPr>
+          <w:rFonts w:ascii="Arial" w:hAnsi="Arial" w:cs="Arial"/>
+        </w:rPr>
+        <w:t>.</w:t>
       </w:r>
     </w:p>
     <w:p>
@@ -1974,7 +2044,19 @@
         <w:rPr>
           <w:rFonts w:ascii="Arial" w:hAnsi="Arial" w:cs="Arial"/>
         </w:rPr>
-        <w:t>tabelas para armazenagem dos dados gerados pelo nosso Arduino.</w:t>
+        <w:t>tabelas para armazenagem dos dados gerados pelo nosso Arduino</w:t>
+      </w:r>
+      <w:r>
+        <w:rPr>
+          <w:rFonts w:ascii="Arial" w:hAnsi="Arial" w:cs="Arial"/>
+        </w:rPr>
+        <w:t xml:space="preserve"> com base em uma modelagem lógica da nossa visão de negócio</w:t>
+      </w:r>
+      <w:r>
+        <w:rPr>
+          <w:rFonts w:ascii="Arial" w:hAnsi="Arial" w:cs="Arial"/>
+        </w:rPr>
+        <w:t>.</w:t>
       </w:r>
     </w:p>
     <w:p>
@@ -2191,10 +2273,7 @@
     </w:p>
     <w:p>
       <w:pPr>
-        <w:ind w:firstLine="0"/>
-        <w:jc w:val="both"/>
-        <w:rPr>
-          <w:rStyle w:val="Ttulo2Char"/>
+        <w:rPr>
           <w:rFonts w:ascii="Arial" w:hAnsi="Arial" w:cs="Arial"/>
         </w:rPr>
       </w:pPr>
@@ -2223,7 +2302,7 @@
           <w:rStyle w:val="Ttulo2Char"/>
           <w:rFonts w:ascii="Arial" w:hAnsi="Arial" w:cs="Arial"/>
         </w:rPr>
-        <w:t>8</w:t>
+        <w:t>3</w:t>
       </w:r>
       <w:r>
         <w:rPr>
@@ -2237,14 +2316,7 @@
           <w:rStyle w:val="Ttulo2Char"/>
           <w:rFonts w:ascii="Arial" w:hAnsi="Arial" w:cs="Arial"/>
         </w:rPr>
-        <w:t>R</w:t>
-      </w:r>
-      <w:r>
-        <w:rPr>
-          <w:rStyle w:val="Ttulo2Char"/>
-          <w:rFonts w:ascii="Arial" w:hAnsi="Arial" w:cs="Arial"/>
-        </w:rPr>
-        <w:t>estrições</w:t>
+        <w:t>Restrições</w:t>
       </w:r>
     </w:p>
     <w:p>
@@ -2324,7 +2396,7 @@
         <w:rPr>
           <w:rFonts w:ascii="Arial" w:hAnsi="Arial" w:cs="Arial"/>
         </w:rPr>
-        <w:t>O projeto deverá ser entregue até o dia 28/09/2024</w:t>
+        <w:t>O projeto deverá ser entregue até o dia 28/09/2024.</w:t>
       </w:r>
     </w:p>
     <w:p>
@@ -2338,16 +2410,282 @@
     </w:p>
     <w:p>
       <w:pPr>
-        <w:spacing w:line="276" w:lineRule="auto"/>
-        <w:jc w:val="both"/>
-        <w:rPr>
-          <w:rFonts w:ascii="Arial" w:hAnsi="Arial" w:cs="Arial"/>
-        </w:rPr>
-      </w:pPr>
+        <w:ind w:firstLine="0"/>
+        <w:rPr>
+          <w:rStyle w:val="Ttulo2Char"/>
+          <w:rFonts w:ascii="Arial" w:hAnsi="Arial" w:cs="Arial"/>
+        </w:rPr>
+      </w:pPr>
+      <w:r>
+        <w:rPr>
+          <w:rStyle w:val="Ttulo2Char"/>
+          <w:rFonts w:ascii="Arial" w:hAnsi="Arial" w:cs="Arial"/>
+        </w:rPr>
+        <w:lastRenderedPageBreak/>
+        <w:t>4.4 Ferramentas de gestão</w:t>
+      </w:r>
     </w:p>
     <w:p>
       <w:pPr>
-        <w:pStyle w:val="PargrafodaLista"/>
+        <w:ind w:firstLine="0"/>
+        <w:rPr>
+          <w:rStyle w:val="Ttulo2Char"/>
+          <w:rFonts w:ascii="Arial" w:hAnsi="Arial" w:cs="Arial"/>
+        </w:rPr>
+      </w:pPr>
+      <w:r>
+        <w:rPr>
+          <w:rStyle w:val="Ttulo2Char"/>
+          <w:rFonts w:ascii="Arial" w:hAnsi="Arial" w:cs="Arial"/>
+        </w:rPr>
+        <w:tab/>
+      </w:r>
+      <w:r>
+        <w:rPr>
+          <w:rStyle w:val="Ttulo2Char"/>
+          <w:rFonts w:ascii="Arial" w:hAnsi="Arial" w:cs="Arial"/>
+          <w:sz w:val="24"/>
+          <w:szCs w:val="24"/>
+        </w:rPr>
+        <w:t>Backlog</w:t>
+      </w:r>
+    </w:p>
+    <w:p>
+      <w:pPr>
+        <w:ind w:firstLine="0"/>
+        <w:rPr>
+          <w:rStyle w:val="Ttulo2Char"/>
+          <w:rFonts w:ascii="Arial" w:hAnsi="Arial" w:cs="Arial"/>
+        </w:rPr>
+      </w:pPr>
+      <w:r>
+        <w:rPr>
+          <w:rStyle w:val="Ttulo2Char"/>
+          <w:rFonts w:ascii="Arial" w:hAnsi="Arial" w:cs="Arial"/>
+        </w:rPr>
+        <w:drawing>
+          <wp:inline distT="0" distB="0" distL="0" distR="0" wp14:anchorId="779BD0AC" wp14:editId="570E6C81">
+            <wp:extent cx="5393267" cy="2223991"/>
+            <wp:effectExtent l="0" t="0" r="0" b="5080"/>
+            <wp:docPr id="1826477715" name="Imagem 1" descr="Uma imagem contendo Linha do tempo"/>
+            <wp:cNvGraphicFramePr>
+              <a:graphicFrameLocks xmlns:a="http://schemas.openxmlformats.org/drawingml/2006/main" noChangeAspect="1"/>
+            </wp:cNvGraphicFramePr>
+            <a:graphic xmlns:a="http://schemas.openxmlformats.org/drawingml/2006/main">
+              <a:graphicData uri="http://schemas.openxmlformats.org/drawingml/2006/picture">
+                <pic:pic xmlns:pic="http://schemas.openxmlformats.org/drawingml/2006/picture">
+                  <pic:nvPicPr>
+                    <pic:cNvPr id="1826477715" name="Imagem 1" descr="Uma imagem contendo Linha do tempo"/>
+                    <pic:cNvPicPr/>
+                  </pic:nvPicPr>
+                  <pic:blipFill>
+                    <a:blip r:embed="rId9"/>
+                    <a:stretch>
+                      <a:fillRect/>
+                    </a:stretch>
+                  </pic:blipFill>
+                  <pic:spPr>
+                    <a:xfrm>
+                      <a:off x="0" y="0"/>
+                      <a:ext cx="5420200" cy="2235097"/>
+                    </a:xfrm>
+                    <a:prstGeom prst="rect">
+                      <a:avLst/>
+                    </a:prstGeom>
+                  </pic:spPr>
+                </pic:pic>
+              </a:graphicData>
+            </a:graphic>
+          </wp:inline>
+        </w:drawing>
+      </w:r>
+    </w:p>
+    <w:p>
+      <w:pPr>
+        <w:ind w:firstLine="0"/>
+        <w:rPr>
+          <w:rStyle w:val="Ttulo2Char"/>
+          <w:rFonts w:ascii="Arial" w:hAnsi="Arial" w:cs="Arial"/>
+        </w:rPr>
+      </w:pPr>
+    </w:p>
+    <w:p>
+      <w:pPr>
+        <w:ind w:firstLine="0"/>
+        <w:rPr>
+          <w:rStyle w:val="Ttulo2Char"/>
+          <w:rFonts w:ascii="Arial" w:hAnsi="Arial" w:cs="Arial"/>
+        </w:rPr>
+      </w:pPr>
+      <w:r>
+        <w:rPr>
+          <w:rStyle w:val="Ttulo2Char"/>
+          <w:rFonts w:ascii="Arial" w:hAnsi="Arial" w:cs="Arial"/>
+        </w:rPr>
+        <w:tab/>
+      </w:r>
+      <w:r>
+        <w:rPr>
+          <w:rStyle w:val="Ttulo2Char"/>
+          <w:rFonts w:ascii="Arial" w:hAnsi="Arial" w:cs="Arial"/>
+          <w:sz w:val="24"/>
+          <w:szCs w:val="24"/>
+        </w:rPr>
+        <w:t>Trello</w:t>
+      </w:r>
+    </w:p>
+    <w:p>
+      <w:pPr>
+        <w:ind w:firstLine="0"/>
+        <w:rPr>
+          <w:rStyle w:val="Ttulo2Char"/>
+          <w:rFonts w:ascii="Arial" w:hAnsi="Arial" w:cs="Arial"/>
+        </w:rPr>
+      </w:pPr>
+      <w:r>
+        <w:rPr>
+          <w:rStyle w:val="Ttulo2Char"/>
+          <w:rFonts w:ascii="Arial" w:hAnsi="Arial" w:cs="Arial"/>
+          <w:noProof/>
+        </w:rPr>
+        <w:drawing>
+          <wp:inline distT="0" distB="0" distL="0" distR="0" wp14:anchorId="3B25A5FD" wp14:editId="52F8CDB5">
+            <wp:extent cx="5435600" cy="2483389"/>
+            <wp:effectExtent l="0" t="0" r="0" b="0"/>
+            <wp:docPr id="235186564" name="Imagem 2"/>
+            <wp:cNvGraphicFramePr>
+              <a:graphicFrameLocks xmlns:a="http://schemas.openxmlformats.org/drawingml/2006/main" noChangeAspect="1"/>
+            </wp:cNvGraphicFramePr>
+            <a:graphic xmlns:a="http://schemas.openxmlformats.org/drawingml/2006/main">
+              <a:graphicData uri="http://schemas.openxmlformats.org/drawingml/2006/picture">
+                <pic:pic xmlns:pic="http://schemas.openxmlformats.org/drawingml/2006/picture">
+                  <pic:nvPicPr>
+                    <pic:cNvPr id="0" name="Picture 2"/>
+                    <pic:cNvPicPr>
+                      <a:picLocks noChangeAspect="1" noChangeArrowheads="1"/>
+                    </pic:cNvPicPr>
+                  </pic:nvPicPr>
+                  <pic:blipFill>
+                    <a:blip r:embed="rId10" cstate="print">
+                      <a:extLst>
+                        <a:ext uri="{28A0092B-C50C-407E-A947-70E740481C1C}">
+                          <a14:useLocalDpi xmlns:a14="http://schemas.microsoft.com/office/drawing/2010/main" val="0"/>
+                        </a:ext>
+                      </a:extLst>
+                    </a:blip>
+                    <a:srcRect/>
+                    <a:stretch>
+                      <a:fillRect/>
+                    </a:stretch>
+                  </pic:blipFill>
+                  <pic:spPr bwMode="auto">
+                    <a:xfrm>
+                      <a:off x="0" y="0"/>
+                      <a:ext cx="5487166" cy="2506948"/>
+                    </a:xfrm>
+                    <a:prstGeom prst="rect">
+                      <a:avLst/>
+                    </a:prstGeom>
+                    <a:noFill/>
+                  </pic:spPr>
+                </pic:pic>
+              </a:graphicData>
+            </a:graphic>
+          </wp:inline>
+        </w:drawing>
+      </w:r>
+    </w:p>
+    <w:p>
+      <w:pPr>
+        <w:ind w:firstLine="0"/>
+        <w:rPr>
+          <w:rStyle w:val="Ttulo2Char"/>
+          <w:rFonts w:ascii="Arial" w:hAnsi="Arial" w:cs="Arial"/>
+        </w:rPr>
+      </w:pPr>
+    </w:p>
+    <w:p>
+      <w:pPr>
+        <w:ind w:firstLine="0"/>
+        <w:rPr>
+          <w:rStyle w:val="Ttulo2Char"/>
+          <w:rFonts w:ascii="Arial" w:hAnsi="Arial" w:cs="Arial"/>
+          <w:sz w:val="24"/>
+          <w:szCs w:val="24"/>
+        </w:rPr>
+      </w:pPr>
+      <w:r>
+        <w:rPr>
+          <w:rStyle w:val="Ttulo2Char"/>
+          <w:rFonts w:ascii="Arial" w:hAnsi="Arial" w:cs="Arial"/>
+        </w:rPr>
+        <w:tab/>
+      </w:r>
+      <w:r>
+        <w:rPr>
+          <w:rStyle w:val="Ttulo2Char"/>
+          <w:rFonts w:ascii="Arial" w:hAnsi="Arial" w:cs="Arial"/>
+          <w:sz w:val="24"/>
+          <w:szCs w:val="24"/>
+        </w:rPr>
+        <w:t>Planilha de Riscos</w:t>
+      </w:r>
+    </w:p>
+    <w:p>
+      <w:pPr>
+        <w:ind w:firstLine="0"/>
+        <w:rPr>
+          <w:rFonts w:ascii="Arial" w:hAnsi="Arial" w:cs="Arial"/>
+          <w:b/>
+          <w:bCs/>
+          <w:sz w:val="28"/>
+          <w:szCs w:val="28"/>
+        </w:rPr>
+      </w:pPr>
+      <w:r>
+        <w:rPr>
+          <w:rStyle w:val="Ttulo2Char"/>
+          <w:rFonts w:ascii="Arial" w:hAnsi="Arial" w:cs="Arial"/>
+        </w:rPr>
+        <w:drawing>
+          <wp:inline distT="0" distB="0" distL="0" distR="0" wp14:anchorId="036E9816" wp14:editId="06C90CC9">
+            <wp:extent cx="5731510" cy="1995805"/>
+            <wp:effectExtent l="0" t="0" r="2540" b="4445"/>
+            <wp:docPr id="1269851325" name="Imagem 1" descr="Uma imagem contendo Texto&#10;&#10;Descrição gerada automaticamente"/>
+            <wp:cNvGraphicFramePr>
+              <a:graphicFrameLocks xmlns:a="http://schemas.openxmlformats.org/drawingml/2006/main" noChangeAspect="1"/>
+            </wp:cNvGraphicFramePr>
+            <a:graphic xmlns:a="http://schemas.openxmlformats.org/drawingml/2006/main">
+              <a:graphicData uri="http://schemas.openxmlformats.org/drawingml/2006/picture">
+                <pic:pic xmlns:pic="http://schemas.openxmlformats.org/drawingml/2006/picture">
+                  <pic:nvPicPr>
+                    <pic:cNvPr id="1269851325" name="Imagem 1" descr="Uma imagem contendo Texto&#10;&#10;Descrição gerada automaticamente"/>
+                    <pic:cNvPicPr/>
+                  </pic:nvPicPr>
+                  <pic:blipFill>
+                    <a:blip r:embed="rId11"/>
+                    <a:stretch>
+                      <a:fillRect/>
+                    </a:stretch>
+                  </pic:blipFill>
+                  <pic:spPr>
+                    <a:xfrm>
+                      <a:off x="0" y="0"/>
+                      <a:ext cx="5731510" cy="1995805"/>
+                    </a:xfrm>
+                    <a:prstGeom prst="rect">
+                      <a:avLst/>
+                    </a:prstGeom>
+                  </pic:spPr>
+                </pic:pic>
+              </a:graphicData>
+            </a:graphic>
+          </wp:inline>
+        </w:drawing>
+      </w:r>
+    </w:p>
+    <w:p>
+      <w:pPr>
         <w:ind w:firstLine="0"/>
         <w:rPr>
           <w:rStyle w:val="Ttulo2Char"/>
@@ -2376,14 +2714,14 @@
           <w:rStyle w:val="Ttulo2Char"/>
           <w:rFonts w:ascii="Arial" w:hAnsi="Arial" w:cs="Arial"/>
         </w:rPr>
-        <w:t>5.</w:t>
+        <w:t>4.5</w:t>
       </w:r>
       <w:r>
         <w:rPr>
           <w:rStyle w:val="Ttulo2Char"/>
           <w:rFonts w:ascii="Arial" w:hAnsi="Arial" w:cs="Arial"/>
         </w:rPr>
-        <w:t>1</w:t>
+        <w:t>.</w:t>
       </w:r>
       <w:r>
         <w:rPr>
@@ -2612,6 +2950,25 @@
     </w:p>
     <w:p>
       <w:pPr>
+        <w:pStyle w:val="PargrafodaLista"/>
+        <w:numPr>
+          <w:ilvl w:val="0"/>
+          <w:numId w:val="5"/>
+        </w:numPr>
+        <w:jc w:val="both"/>
+        <w:rPr>
+          <w:rFonts w:ascii="Arial" w:hAnsi="Arial" w:cs="Arial"/>
+        </w:rPr>
+      </w:pPr>
+      <w:r>
+        <w:rPr>
+          <w:rFonts w:ascii="Arial" w:hAnsi="Arial" w:cs="Arial"/>
+        </w:rPr>
+        <w:t>Nossa empresa irá fazer toda a instalação da parte física do sistema no local correto e toda conexão com cabos para que o sensor esteja recebendo energia.</w:t>
+      </w:r>
+    </w:p>
+    <w:p>
+      <w:pPr>
         <w:ind w:firstLine="0"/>
         <w:jc w:val="both"/>
         <w:rPr>
@@ -2644,7 +3001,7 @@
           <w:rStyle w:val="Ttulo2Char"/>
           <w:rFonts w:ascii="Arial" w:hAnsi="Arial" w:cs="Arial"/>
         </w:rPr>
-        <w:t>2</w:t>
+        <w:t>1</w:t>
       </w:r>
       <w:r>
         <w:rPr>
@@ -3191,7 +3548,7 @@
           <w:rStyle w:val="Ttulo2Char"/>
           <w:rFonts w:ascii="Arial" w:hAnsi="Arial" w:cs="Arial"/>
         </w:rPr>
-        <w:t>3</w:t>
+        <w:t>2</w:t>
       </w:r>
       <w:r>
         <w:rPr>
@@ -3268,6 +3625,7 @@
     <w:p>
       <w:pPr>
         <w:spacing w:line="276" w:lineRule="auto"/>
+        <w:ind w:firstLine="0"/>
         <w:jc w:val="both"/>
         <w:rPr>
           <w:rFonts w:ascii="Arial" w:hAnsi="Arial" w:cs="Arial"/>
@@ -3277,6 +3635,7 @@
     <w:p>
       <w:pPr>
         <w:spacing w:line="276" w:lineRule="auto"/>
+        <w:ind w:firstLine="0"/>
         <w:jc w:val="both"/>
         <w:rPr>
           <w:rFonts w:ascii="Arial" w:hAnsi="Arial" w:cs="Arial"/>
@@ -3285,15 +3644,6 @@
     </w:p>
     <w:p>
       <w:pPr>
-        <w:spacing w:line="276" w:lineRule="auto"/>
-        <w:jc w:val="both"/>
-        <w:rPr>
-          <w:rFonts w:ascii="Arial" w:hAnsi="Arial" w:cs="Arial"/>
-        </w:rPr>
-      </w:pPr>
-    </w:p>
-    <w:p>
-      <w:pPr>
         <w:ind w:firstLine="0"/>
         <w:jc w:val="both"/>
         <w:rPr>
@@ -3306,7 +3656,6 @@
           <w:rStyle w:val="Ttulo2Char"/>
           <w:rFonts w:ascii="Arial" w:eastAsia="Arial" w:hAnsi="Arial" w:cs="Arial"/>
         </w:rPr>
-        <w:lastRenderedPageBreak/>
         <w:t>5.</w:t>
       </w:r>
       <w:r>
@@ -3314,7 +3663,7 @@
           <w:rStyle w:val="Ttulo2Char"/>
           <w:rFonts w:ascii="Arial" w:eastAsia="Arial" w:hAnsi="Arial" w:cs="Arial"/>
         </w:rPr>
-        <w:t>4</w:t>
+        <w:t>3</w:t>
       </w:r>
       <w:r>
         <w:rPr>
@@ -3531,7 +3880,7 @@
           <w:rFonts w:ascii="Arial" w:hAnsi="Arial" w:cs="Arial"/>
         </w:rPr>
       </w:pPr>
-      <w:hyperlink r:id="rId9">
+      <w:hyperlink r:id="rId12">
         <w:r>
           <w:rPr>
             <w:rStyle w:val="Hyperlink"/>
@@ -3548,7 +3897,7 @@
           <w:rFonts w:ascii="Arial" w:hAnsi="Arial" w:cs="Arial"/>
         </w:rPr>
       </w:pPr>
-      <w:hyperlink r:id="rId10">
+      <w:hyperlink r:id="rId13">
         <w:r>
           <w:rPr>
             <w:rStyle w:val="Hyperlink"/>
@@ -3651,7 +4000,7 @@
           <w:rFonts w:ascii="Arial" w:hAnsi="Arial" w:cs="Arial"/>
         </w:rPr>
       </w:pPr>
-      <w:hyperlink r:id="rId11" w:history="1">
+      <w:hyperlink r:id="rId14" w:history="1">
         <w:r>
           <w:rPr>
             <w:rStyle w:val="Hyperlink"/>
@@ -3669,7 +4018,7 @@
           <w:rFonts w:ascii="Arial" w:hAnsi="Arial" w:cs="Arial"/>
         </w:rPr>
       </w:pPr>
-      <w:hyperlink r:id="rId12">
+      <w:hyperlink r:id="rId15">
         <w:r>
           <w:rPr>
             <w:rStyle w:val="Hyperlink"/>
@@ -3686,7 +4035,7 @@
           <w:rFonts w:ascii="Arial" w:hAnsi="Arial" w:cs="Arial"/>
         </w:rPr>
       </w:pPr>
-      <w:hyperlink r:id="rId13">
+      <w:hyperlink r:id="rId16">
         <w:r>
           <w:rPr>
             <w:rStyle w:val="Hyperlink"/>
@@ -3703,7 +4052,7 @@
           <w:rFonts w:ascii="Arial" w:hAnsi="Arial" w:cs="Arial"/>
         </w:rPr>
       </w:pPr>
-      <w:hyperlink r:id="rId14">
+      <w:hyperlink r:id="rId17">
         <w:r>
           <w:rPr>
             <w:rStyle w:val="Hyperlink"/>
@@ -3720,7 +4069,7 @@
           <w:rFonts w:ascii="Arial" w:hAnsi="Arial" w:cs="Arial"/>
         </w:rPr>
       </w:pPr>
-      <w:hyperlink r:id="rId15" w:anchor=":~:text=O%20agronegócio%20também%20precisa%20do,colheitadeiras%20e%20geradores%20de%20eletricidade">
+      <w:hyperlink r:id="rId18" w:anchor=":~:text=O%20agronegócio%20também%20precisa%20do,colheitadeiras%20e%20geradores%20de%20eletricidade">
         <w:r>
           <w:rPr>
             <w:rStyle w:val="Hyperlink"/>
@@ -3781,8 +4130,8 @@
       </w:pPr>
     </w:p>
     <w:sectPr>
-      <w:headerReference w:type="default" r:id="rId16"/>
-      <w:footerReference w:type="default" r:id="rId17"/>
+      <w:headerReference w:type="default" r:id="rId19"/>
+      <w:footerReference w:type="default" r:id="rId20"/>
       <w:pgSz w:w="11906" w:h="16838"/>
       <w:pgMar w:top="1440" w:right="1440" w:bottom="0" w:left="1440" w:header="709" w:footer="709" w:gutter="0"/>
       <w:cols w:space="708"/>
@@ -10916,6 +11265,7 @@
   <w:style w:type="character" w:default="1" w:styleId="Fontepargpadro">
     <w:name w:val="Default Paragraph Font"/>
     <w:uiPriority w:val="1"/>
+    <w:semiHidden/>
     <w:unhideWhenUsed/>
   </w:style>
   <w:style w:type="table" w:default="1" w:styleId="Tabelanormal">

</xml_diff>

<commit_message>
Atualização dos requisitos - Documentação
</commit_message>
<xml_diff>
--- a/Documentação/Documentação_Grupo10.docx
+++ b/Documentação/Documentação_Grupo10.docx
@@ -1605,7 +1605,19 @@
         <w:rPr>
           <w:rFonts w:ascii="Arial" w:hAnsi="Arial" w:cs="Arial"/>
         </w:rPr>
-        <w:t>, iremos mostrar alertas para caso o nível de combustível diesel dos tanques fiquem abaixo do estipulado pelo nosso cliente.</w:t>
+        <w:t>, iremos mostrar alertas para caso o nível de combustível dos tanques fiquem abaixo do estipulado</w:t>
+      </w:r>
+      <w:r>
+        <w:rPr>
+          <w:rFonts w:ascii="Arial" w:hAnsi="Arial" w:cs="Arial"/>
+        </w:rPr>
+        <w:t xml:space="preserve"> nas métricas</w:t>
+      </w:r>
+      <w:r>
+        <w:rPr>
+          <w:rFonts w:ascii="Arial" w:hAnsi="Arial" w:cs="Arial"/>
+        </w:rPr>
+        <w:t xml:space="preserve"> pelo nosso cliente.</w:t>
       </w:r>
     </w:p>
     <w:p>
@@ -1728,7 +1740,19 @@
         <w:rPr>
           <w:rFonts w:ascii="Arial" w:hAnsi="Arial" w:cs="Arial"/>
         </w:rPr>
-        <w:t xml:space="preserve"> para poder usar o website;</w:t>
+        <w:t xml:space="preserve"> para poder usar o </w:t>
+      </w:r>
+      <w:r>
+        <w:rPr>
+          <w:rFonts w:ascii="Arial" w:hAnsi="Arial" w:cs="Arial"/>
+        </w:rPr>
+        <w:t xml:space="preserve">nosso </w:t>
+      </w:r>
+      <w:r>
+        <w:rPr>
+          <w:rFonts w:ascii="Arial" w:hAnsi="Arial" w:cs="Arial"/>
+        </w:rPr>
+        <w:t>website;</w:t>
       </w:r>
     </w:p>
     <w:p>
@@ -1812,13 +1836,49 @@
         <w:rPr>
           <w:rFonts w:ascii="Arial" w:hAnsi="Arial" w:cs="Arial"/>
         </w:rPr>
-        <w:t>um computador desktop ou notebook com um sistema operacional Windows 10/11 ou Linux, processadores Intel 5°,</w:t>
-      </w:r>
-      <w:r>
-        <w:rPr>
-          <w:rFonts w:ascii="Arial" w:hAnsi="Arial" w:cs="Arial"/>
-        </w:rPr>
-        <w:t xml:space="preserve"> 4GB de RAM, 1TB de HD ou 250GB de SSD como armazenamento para que a visualização das dashboards seja clara e eficiente. </w:t>
+        <w:t>um computador desktop ou notebook com um sistema operacional Windows</w:t>
+      </w:r>
+      <w:r>
+        <w:rPr>
+          <w:rFonts w:ascii="Arial" w:hAnsi="Arial" w:cs="Arial"/>
+        </w:rPr>
+        <w:t xml:space="preserve"> 7</w:t>
+      </w:r>
+      <w:r>
+        <w:rPr>
+          <w:rFonts w:ascii="Arial" w:hAnsi="Arial" w:cs="Arial"/>
+        </w:rPr>
+        <w:t xml:space="preserve"> ou Linux, </w:t>
+      </w:r>
+      <w:r>
+        <w:rPr>
+          <w:rFonts w:ascii="Arial" w:hAnsi="Arial" w:cs="Arial"/>
+        </w:rPr>
+        <w:t>processadores Intel</w:t>
+      </w:r>
+      <w:r>
+        <w:rPr>
+          <w:rFonts w:ascii="Arial" w:hAnsi="Arial" w:cs="Arial"/>
+        </w:rPr>
+        <w:t>,</w:t>
+      </w:r>
+      <w:r>
+        <w:rPr>
+          <w:rFonts w:ascii="Arial" w:hAnsi="Arial" w:cs="Arial"/>
+        </w:rPr>
+        <w:t xml:space="preserve"> 4GB de RAM, </w:t>
+      </w:r>
+      <w:r>
+        <w:rPr>
+          <w:rFonts w:ascii="Arial" w:hAnsi="Arial" w:cs="Arial"/>
+        </w:rPr>
+        <w:t>500G</w:t>
+      </w:r>
+      <w:r>
+        <w:rPr>
+          <w:rFonts w:ascii="Arial" w:hAnsi="Arial" w:cs="Arial"/>
+        </w:rPr>
+        <w:t xml:space="preserve">B de HD ou 250GB de SSD como armazenamento para que a visualização das dashboards seja clara e eficiente. </w:t>
       </w:r>
     </w:p>
     <w:p>
@@ -2352,7 +2412,31 @@
         <w:rPr>
           <w:rFonts w:ascii="Arial" w:hAnsi="Arial" w:cs="Arial"/>
         </w:rPr>
-        <w:t>O projeto deverá ser entregue até o dia 28/09/2024.</w:t>
+        <w:t xml:space="preserve">O projeto deverá ser entregue até o dia </w:t>
+      </w:r>
+      <w:r>
+        <w:rPr>
+          <w:rFonts w:ascii="Arial" w:hAnsi="Arial" w:cs="Arial"/>
+        </w:rPr>
+        <w:t>02</w:t>
+      </w:r>
+      <w:r>
+        <w:rPr>
+          <w:rFonts w:ascii="Arial" w:hAnsi="Arial" w:cs="Arial"/>
+        </w:rPr>
+        <w:t>/</w:t>
+      </w:r>
+      <w:r>
+        <w:rPr>
+          <w:rFonts w:ascii="Arial" w:hAnsi="Arial" w:cs="Arial"/>
+        </w:rPr>
+        <w:t>12</w:t>
+      </w:r>
+      <w:r>
+        <w:rPr>
+          <w:rFonts w:ascii="Arial" w:hAnsi="Arial" w:cs="Arial"/>
+        </w:rPr>
+        <w:t>/2024.</w:t>
       </w:r>
     </w:p>
     <w:p>
@@ -3643,7 +3727,13 @@
         <w:rPr>
           <w:rFonts w:ascii="Arial" w:hAnsi="Arial" w:cs="Arial"/>
         </w:rPr>
-        <w:t>Sem uma internet com boa velocidade de navegação podem ocorrer problemas no sistema de monitoramento.</w:t>
+        <w:t>Sem uma internet com boa velocidade de navegação podem ocorrer problemas</w:t>
+      </w:r>
+      <w:r>
+        <w:rPr>
+          <w:rFonts w:ascii="Arial" w:hAnsi="Arial" w:cs="Arial"/>
+        </w:rPr>
+        <w:t xml:space="preserve"> para visualização das dashboards no site.</w:t>
       </w:r>
     </w:p>
     <w:p>

</xml_diff>